<commit_message>
Pregunta 2 taller 4 calculo
</commit_message>
<xml_diff>
--- a/Calculo-2/Taller-4-LeandroRivera-BalmerValencia.docx
+++ b/Calculo-2/Taller-4-LeandroRivera-BalmerValencia.docx
@@ -641,7 +641,7 @@
           <w:noProof/>
         </w:rPr>
         <w:drawing>
-          <wp:anchor distT="0" distB="0" distL="114300" distR="114300" simplePos="0" relativeHeight="251661312" behindDoc="0" locked="0" layoutInCell="1" allowOverlap="1" wp14:anchorId="19CC8552" wp14:editId="57A5CE96">
+          <wp:anchor distT="0" distB="0" distL="114300" distR="114300" simplePos="0" relativeHeight="251661312" behindDoc="0" locked="0" layoutInCell="1" allowOverlap="1" wp14:anchorId="19CC8552" wp14:editId="0603E2ED">
             <wp:simplePos x="0" y="0"/>
             <wp:positionH relativeFrom="margin">
               <wp:posOffset>445770</wp:posOffset>
@@ -1211,7 +1211,7 @@
           <w:noProof/>
         </w:rPr>
         <w:drawing>
-          <wp:anchor distT="0" distB="0" distL="114300" distR="114300" simplePos="0" relativeHeight="251662336" behindDoc="0" locked="0" layoutInCell="1" allowOverlap="1" wp14:anchorId="1DD5825B" wp14:editId="45292CBB">
+          <wp:anchor distT="0" distB="0" distL="114300" distR="114300" simplePos="0" relativeHeight="251662336" behindDoc="0" locked="0" layoutInCell="1" allowOverlap="1" wp14:anchorId="1DD5825B" wp14:editId="520ADE6D">
             <wp:simplePos x="0" y="0"/>
             <wp:positionH relativeFrom="column">
               <wp:posOffset>453697</wp:posOffset>
@@ -6731,15 +6731,7 @@
                 <w:sz w:val="22"/>
                 <w:szCs w:val="22"/>
               </w:rPr>
-              <m:t>=4-</m:t>
-            </m:r>
-            <m:r>
-              <w:rPr>
-                <w:rFonts w:ascii="Cambria Math" w:hAnsi="Cambria Math" w:cs="Cambria Math"/>
-                <w:sz w:val="22"/>
-                <w:szCs w:val="22"/>
-              </w:rPr>
-              <m:t>x</m:t>
+              <m:t>=4-x</m:t>
             </m:r>
           </m:e>
           <m:sup>
@@ -7054,13 +7046,7 @@
         <w:t xml:space="preserve"> </w:t>
       </w:r>
       <w:r>
-        <w:t xml:space="preserve">  </w:t>
-      </w:r>
-      <w:r>
-        <w:t xml:space="preserve">                       </w:t>
-      </w:r>
-      <w:r>
-        <w:t xml:space="preserve">el cono </w:t>
+        <w:t xml:space="preserve">                         el cono </w:t>
       </w:r>
       <m:oMath>
         <m:r>
@@ -8165,10 +8151,7 @@
         <w:t xml:space="preserve"> </w:t>
       </w:r>
       <w:r>
-        <w:t xml:space="preserve">    </w:t>
-      </w:r>
-      <w:r>
-        <w:t xml:space="preserve">a    </w:t>
+        <w:t xml:space="preserve">    a    </w:t>
       </w:r>
       <m:oMath>
         <m:r>
@@ -8536,23 +8519,7 @@
           <w:bdr w:val="single" w:sz="2" w:space="0" w:color="E3E3E3" w:frame="1"/>
           <w:shd w:val="clear" w:color="auto" w:fill="FFFFFF"/>
         </w:rPr>
-        <w:t>ρ</w:t>
-      </w:r>
-      <w:r>
-        <w:rPr>
-          <w:rStyle w:val="mord"/>
-          <w:rFonts w:cstheme="minorHAnsi"/>
-          <w:b/>
-          <w:bCs/>
-          <w:i/>
-          <w:iCs/>
-          <w:color w:val="0D0D0D"/>
-          <w:sz w:val="20"/>
-          <w:szCs w:val="20"/>
-          <w:bdr w:val="single" w:sz="2" w:space="0" w:color="E3E3E3" w:frame="1"/>
-          <w:shd w:val="clear" w:color="auto" w:fill="FFFFFF"/>
-        </w:rPr>
-        <w:t>:</w:t>
+        <w:t>ρ:</w:t>
       </w:r>
     </w:p>
     <w:p>
@@ -8885,20 +8852,7 @@
           <w:szCs w:val="20"/>
           <w:shd w:val="clear" w:color="auto" w:fill="FFFFFF"/>
         </w:rPr>
-        <w:t>π</w:t>
-      </w:r>
-      <w:r>
-        <w:rPr>
-          <w:rStyle w:val="mord"/>
-          <w:rFonts w:cstheme="minorHAnsi"/>
-          <w:i/>
-          <w:iCs/>
-          <w:color w:val="0D0D0D"/>
-          <w:sz w:val="20"/>
-          <w:szCs w:val="20"/>
-          <w:shd w:val="clear" w:color="auto" w:fill="FFFFFF"/>
-        </w:rPr>
-        <w:t xml:space="preserve"> </w:t>
+        <w:t xml:space="preserve">π </w:t>
       </w:r>
       <w:r>
         <w:rPr>
@@ -9972,15 +9926,7 @@
               <w:sz w:val="20"/>
               <w:szCs w:val="20"/>
             </w:rPr>
-            <m:t xml:space="preserve"> </m:t>
-          </m:r>
-          <m:r>
-            <w:rPr>
-              <w:rFonts w:ascii="Cambria Math" w:hAnsi="Cambria Math" w:cstheme="minorHAnsi"/>
-              <w:sz w:val="20"/>
-              <w:szCs w:val="20"/>
-            </w:rPr>
-            <m:t xml:space="preserve"> </m:t>
+            <m:t xml:space="preserve">  </m:t>
           </m:r>
           <m:r>
             <m:rPr>
@@ -10356,15 +10302,7 @@
                           <w:sz w:val="20"/>
                           <w:szCs w:val="20"/>
                         </w:rPr>
-                        <m:t xml:space="preserve"> </m:t>
-                      </m:r>
-                      <m:r>
-                        <w:rPr>
-                          <w:rFonts w:ascii="Cambria Math" w:hAnsi="Cambria Math" w:cstheme="minorHAnsi"/>
-                          <w:sz w:val="20"/>
-                          <w:szCs w:val="20"/>
-                        </w:rPr>
-                        <m:t>(4-</m:t>
+                        <m:t xml:space="preserve"> (4-</m:t>
                       </m:r>
                       <m:sSup>
                         <m:sSupPr>
@@ -11123,15 +11061,7 @@
                   <w:sz w:val="20"/>
                   <w:szCs w:val="20"/>
                 </w:rPr>
-                <m:t>=</m:t>
-              </m:r>
-              <m:r>
-                <w:rPr>
-                  <w:rFonts w:ascii="Cambria Math" w:hAnsi="Cambria Math" w:cstheme="minorHAnsi"/>
-                  <w:sz w:val="20"/>
-                  <w:szCs w:val="20"/>
-                </w:rPr>
-                <m:t xml:space="preserve"> </m:t>
+                <m:t xml:space="preserve">= </m:t>
               </m:r>
               <m:r>
                 <m:rPr>
@@ -11405,18 +11335,7 @@
                   <w:szCs w:val="20"/>
                   <w:shd w:val="clear" w:color="auto" w:fill="FFFFFF"/>
                 </w:rPr>
-                <m:t>ϕdϕ</m:t>
-              </m:r>
-              <m:r>
-                <w:rPr>
-                  <w:rStyle w:val="mord"/>
-                  <w:rFonts w:ascii="Cambria Math" w:hAnsi="Cambria Math" w:cstheme="minorHAnsi"/>
-                  <w:color w:val="0D0D0D"/>
-                  <w:sz w:val="20"/>
-                  <w:szCs w:val="20"/>
-                  <w:shd w:val="clear" w:color="auto" w:fill="FFFFFF"/>
-                </w:rPr>
-                <m:t>=</m:t>
+                <m:t>ϕdϕ=</m:t>
               </m:r>
               <m:d>
                 <m:dPr>
@@ -11445,18 +11364,7 @@
                       <w:szCs w:val="20"/>
                       <w:shd w:val="clear" w:color="auto" w:fill="FFFFFF"/>
                     </w:rPr>
-                    <m:t xml:space="preserve"> -cos </m:t>
-                  </m:r>
-                  <m:r>
-                    <w:rPr>
-                      <w:rStyle w:val="mord"/>
-                      <w:rFonts w:ascii="Cambria Math" w:hAnsi="Cambria Math" w:cstheme="minorHAnsi"/>
-                      <w:color w:val="0D0D0D"/>
-                      <w:sz w:val="20"/>
-                      <w:szCs w:val="20"/>
-                      <w:shd w:val="clear" w:color="auto" w:fill="FFFFFF"/>
-                    </w:rPr>
-                    <m:t>ϕ</m:t>
+                    <m:t xml:space="preserve"> -cos ϕ</m:t>
                   </m:r>
                 </m:e>
               </m:d>
@@ -11485,18 +11393,7 @@
                   <w:sz w:val="20"/>
                   <w:szCs w:val="20"/>
                 </w:rPr>
-                <m:t>0</m:t>
-              </m:r>
-              <m:r>
-                <m:rPr>
-                  <m:sty m:val="bi"/>
-                </m:rPr>
-                <w:rPr>
-                  <w:rFonts w:ascii="Cambria Math" w:hAnsi="Cambria Math"/>
-                  <w:sz w:val="20"/>
-                  <w:szCs w:val="20"/>
-                </w:rPr>
-                <m:t xml:space="preserve">                                 </m:t>
+                <m:t xml:space="preserve">0                                 </m:t>
               </m:r>
             </m:sub>
             <m:sup>
@@ -11874,19 +11771,7 @@
           <w:szCs w:val="20"/>
           <w:shd w:val="clear" w:color="auto" w:fill="FFFFFF"/>
         </w:rPr>
-        <w:t>θ</w:t>
-      </w:r>
-      <w:r>
-        <w:rPr>
-          <w:rFonts w:cstheme="minorHAnsi"/>
-          <w:i/>
-          <w:iCs/>
-          <w:color w:val="0D0D0D"/>
-          <w:sz w:val="20"/>
-          <w:szCs w:val="20"/>
-          <w:shd w:val="clear" w:color="auto" w:fill="FFFFFF"/>
-        </w:rPr>
-        <w:t>:</w:t>
+        <w:t>θ:</w:t>
       </w:r>
     </w:p>
     <w:p>
@@ -12072,17 +11957,7 @@
               <w:szCs w:val="20"/>
               <w:shd w:val="clear" w:color="auto" w:fill="FFFFFF"/>
             </w:rPr>
-            <m:t>2</m:t>
-          </m:r>
-          <m:r>
-            <w:rPr>
-              <w:rFonts w:ascii="Cambria Math" w:hAnsi="Cambria Math" w:cstheme="minorHAnsi"/>
-              <w:color w:val="0D0D0D"/>
-              <w:sz w:val="20"/>
-              <w:szCs w:val="20"/>
-              <w:shd w:val="clear" w:color="auto" w:fill="FFFFFF"/>
-            </w:rPr>
-            <m:t>π</m:t>
+            <m:t>2π</m:t>
           </m:r>
           <m:d>
             <m:dPr>
@@ -12210,37 +12085,7 @@
               <w:szCs w:val="20"/>
               <w:shd w:val="clear" w:color="auto" w:fill="FFFFFF"/>
             </w:rPr>
-            <m:t xml:space="preserve">= </m:t>
-          </m:r>
-          <m:r>
-            <w:rPr>
-              <w:rFonts w:ascii="Cambria Math" w:hAnsi="Cambria Math" w:cstheme="minorHAnsi"/>
-              <w:color w:val="0D0D0D"/>
-              <w:sz w:val="20"/>
-              <w:szCs w:val="20"/>
-              <w:shd w:val="clear" w:color="auto" w:fill="FFFFFF"/>
-            </w:rPr>
-            <m:t>2</m:t>
-          </m:r>
-          <m:r>
-            <w:rPr>
-              <w:rFonts w:ascii="Cambria Math" w:hAnsi="Cambria Math" w:cstheme="minorHAnsi"/>
-              <w:color w:val="0D0D0D"/>
-              <w:sz w:val="20"/>
-              <w:szCs w:val="20"/>
-              <w:shd w:val="clear" w:color="auto" w:fill="FFFFFF"/>
-            </w:rPr>
-            <m:t>π</m:t>
-          </m:r>
-          <m:r>
-            <w:rPr>
-              <w:rFonts w:ascii="Cambria Math" w:hAnsi="Cambria Math" w:cstheme="minorHAnsi"/>
-              <w:color w:val="0D0D0D"/>
-              <w:sz w:val="20"/>
-              <w:szCs w:val="20"/>
-              <w:shd w:val="clear" w:color="auto" w:fill="FFFFFF"/>
-            </w:rPr>
-            <m:t>(</m:t>
+            <m:t>= 2π(</m:t>
           </m:r>
           <m:f>
             <m:fPr>
@@ -12320,193 +12165,6 @@
           </m:r>
         </m:oMath>
       </m:oMathPara>
-    </w:p>
-    <w:p>
-      <w:pPr>
-        <w:spacing w:after="0" w:line="240" w:lineRule="auto"/>
-        <w:contextualSpacing/>
-        <w:rPr>
-          <w:rFonts w:cstheme="minorHAnsi"/>
-          <w:sz w:val="20"/>
-          <w:szCs w:val="20"/>
-        </w:rPr>
-      </w:pPr>
-    </w:p>
-    <w:p>
-      <w:pPr>
-        <w:spacing w:after="0" w:line="240" w:lineRule="auto"/>
-        <w:contextualSpacing/>
-        <w:rPr>
-          <w:rFonts w:eastAsiaTheme="minorEastAsia" w:cstheme="minorHAnsi"/>
-          <w:color w:val="0D0D0D"/>
-          <w:sz w:val="20"/>
-          <w:szCs w:val="20"/>
-          <w:shd w:val="clear" w:color="auto" w:fill="FFFFFF"/>
-        </w:rPr>
-      </w:pPr>
-      <m:oMathPara>
-        <m:oMathParaPr>
-          <m:jc m:val="left"/>
-        </m:oMathParaPr>
-        <m:oMath>
-          <m:r>
-            <w:rPr>
-              <w:rFonts w:ascii="Cambria Math" w:hAnsi="Cambria Math" w:cstheme="minorHAnsi"/>
-              <w:color w:val="0D0D0D"/>
-              <w:sz w:val="20"/>
-              <w:szCs w:val="20"/>
-              <w:shd w:val="clear" w:color="auto" w:fill="FFFFFF"/>
-            </w:rPr>
-            <m:t>=</m:t>
-          </m:r>
-          <m:r>
-            <w:rPr>
-              <w:rFonts w:ascii="Cambria Math" w:hAnsi="Cambria Math" w:cstheme="minorHAnsi"/>
-              <w:color w:val="0D0D0D"/>
-              <w:sz w:val="20"/>
-              <w:szCs w:val="20"/>
-              <w:shd w:val="clear" w:color="auto" w:fill="FFFFFF"/>
-            </w:rPr>
-            <m:t>2</m:t>
-          </m:r>
-          <m:r>
-            <w:rPr>
-              <w:rFonts w:ascii="Cambria Math" w:hAnsi="Cambria Math" w:cstheme="minorHAnsi"/>
-              <w:color w:val="0D0D0D"/>
-              <w:sz w:val="20"/>
-              <w:szCs w:val="20"/>
-              <w:shd w:val="clear" w:color="auto" w:fill="FFFFFF"/>
-            </w:rPr>
-            <m:t>π</m:t>
-          </m:r>
-          <m:r>
-            <w:rPr>
-              <w:rFonts w:ascii="Cambria Math" w:hAnsi="Cambria Math" w:cstheme="minorHAnsi"/>
-              <w:color w:val="0D0D0D"/>
-              <w:sz w:val="20"/>
-              <w:szCs w:val="20"/>
-              <w:shd w:val="clear" w:color="auto" w:fill="FFFFFF"/>
-            </w:rPr>
-            <m:t>.</m:t>
-          </m:r>
-          <m:f>
-            <m:fPr>
-              <m:ctrlPr>
-                <w:rPr>
-                  <w:rFonts w:ascii="Cambria Math" w:hAnsi="Cambria Math" w:cstheme="minorHAnsi"/>
-                  <w:i/>
-                  <w:color w:val="0D0D0D"/>
-                  <w:sz w:val="20"/>
-                  <w:szCs w:val="20"/>
-                  <w:shd w:val="clear" w:color="auto" w:fill="FFFFFF"/>
-                </w:rPr>
-              </m:ctrlPr>
-            </m:fPr>
-            <m:num>
-              <m:r>
-                <w:rPr>
-                  <w:rFonts w:ascii="Cambria Math" w:hAnsi="Cambria Math" w:cstheme="minorHAnsi"/>
-                  <w:color w:val="0D0D0D"/>
-                  <w:sz w:val="20"/>
-                  <w:szCs w:val="20"/>
-                  <w:shd w:val="clear" w:color="auto" w:fill="FFFFFF"/>
-                </w:rPr>
-                <m:t>3-</m:t>
-              </m:r>
-              <m:rad>
-                <m:radPr>
-                  <m:degHide m:val="1"/>
-                  <m:ctrlPr>
-                    <w:rPr>
-                      <w:rFonts w:ascii="Cambria Math" w:hAnsi="Cambria Math" w:cstheme="minorHAnsi"/>
-                      <w:i/>
-                      <w:color w:val="0D0D0D"/>
-                      <w:sz w:val="20"/>
-                      <w:szCs w:val="20"/>
-                      <w:shd w:val="clear" w:color="auto" w:fill="FFFFFF"/>
-                    </w:rPr>
-                  </m:ctrlPr>
-                </m:radPr>
-                <m:deg/>
-                <m:e>
-                  <m:r>
-                    <w:rPr>
-                      <w:rFonts w:ascii="Cambria Math" w:hAnsi="Cambria Math" w:cstheme="minorHAnsi"/>
-                      <w:color w:val="0D0D0D"/>
-                      <w:sz w:val="20"/>
-                      <w:szCs w:val="20"/>
-                      <w:shd w:val="clear" w:color="auto" w:fill="FFFFFF"/>
-                    </w:rPr>
-                    <m:t>3</m:t>
-                  </m:r>
-                </m:e>
-              </m:rad>
-            </m:num>
-            <m:den>
-              <m:r>
-                <w:rPr>
-                  <w:rFonts w:ascii="Cambria Math" w:hAnsi="Cambria Math" w:cstheme="minorHAnsi"/>
-                  <w:color w:val="0D0D0D"/>
-                  <w:sz w:val="20"/>
-                  <w:szCs w:val="20"/>
-                  <w:shd w:val="clear" w:color="auto" w:fill="FFFFFF"/>
-                </w:rPr>
-                <m:t>3</m:t>
-              </m:r>
-            </m:den>
-          </m:f>
-          <m:r>
-            <w:rPr>
-              <w:rFonts w:ascii="Cambria Math" w:hAnsi="Cambria Math" w:cstheme="minorHAnsi"/>
-              <w:color w:val="0D0D0D"/>
-              <w:sz w:val="20"/>
-              <w:szCs w:val="20"/>
-              <w:shd w:val="clear" w:color="auto" w:fill="FFFFFF"/>
-            </w:rPr>
-            <m:t>.</m:t>
-          </m:r>
-          <m:r>
-            <w:rPr>
-              <w:rFonts w:ascii="Cambria Math" w:hAnsi="Cambria Math" w:cstheme="minorHAnsi"/>
-              <w:color w:val="0D0D0D"/>
-              <w:sz w:val="20"/>
-              <w:szCs w:val="20"/>
-              <w:shd w:val="clear" w:color="auto" w:fill="FFFFFF"/>
-            </w:rPr>
-            <m:t>12.6</m:t>
-          </m:r>
-        </m:oMath>
-      </m:oMathPara>
-    </w:p>
-    <w:p>
-      <w:pPr>
-        <w:spacing w:after="0" w:line="240" w:lineRule="auto"/>
-        <w:contextualSpacing/>
-        <w:rPr>
-          <w:rFonts w:cstheme="minorHAnsi"/>
-          <w:sz w:val="20"/>
-          <w:szCs w:val="20"/>
-        </w:rPr>
-      </w:pPr>
-    </w:p>
-    <w:p>
-      <w:pPr>
-        <w:spacing w:after="0" w:line="240" w:lineRule="auto"/>
-        <w:contextualSpacing/>
-        <w:rPr>
-          <w:rFonts w:cstheme="minorHAnsi"/>
-          <w:sz w:val="20"/>
-          <w:szCs w:val="20"/>
-        </w:rPr>
-      </w:pPr>
-      <w:r>
-        <w:rPr>
-          <w:rFonts w:cstheme="minorHAnsi"/>
-          <w:sz w:val="20"/>
-          <w:szCs w:val="20"/>
-        </w:rPr>
-        <w:t>Después de realizar la multiplicación:</w:t>
-      </w:r>
     </w:p>
     <w:p>
       <w:pPr>
@@ -12622,6 +12280,67 @@
             </w:rPr>
             <m:t>.12.6</m:t>
           </m:r>
+        </m:oMath>
+      </m:oMathPara>
+    </w:p>
+    <w:p>
+      <w:pPr>
+        <w:spacing w:after="0" w:line="240" w:lineRule="auto"/>
+        <w:contextualSpacing/>
+        <w:rPr>
+          <w:rFonts w:cstheme="minorHAnsi"/>
+          <w:sz w:val="20"/>
+          <w:szCs w:val="20"/>
+        </w:rPr>
+      </w:pPr>
+    </w:p>
+    <w:p>
+      <w:pPr>
+        <w:spacing w:after="0" w:line="240" w:lineRule="auto"/>
+        <w:contextualSpacing/>
+        <w:rPr>
+          <w:rFonts w:cstheme="minorHAnsi"/>
+          <w:sz w:val="20"/>
+          <w:szCs w:val="20"/>
+        </w:rPr>
+      </w:pPr>
+      <w:r>
+        <w:rPr>
+          <w:rFonts w:cstheme="minorHAnsi"/>
+          <w:sz w:val="20"/>
+          <w:szCs w:val="20"/>
+        </w:rPr>
+        <w:t>Después de realizar la multiplicación:</w:t>
+      </w:r>
+    </w:p>
+    <w:p>
+      <w:pPr>
+        <w:spacing w:after="0" w:line="240" w:lineRule="auto"/>
+        <w:contextualSpacing/>
+        <w:rPr>
+          <w:rFonts w:cstheme="minorHAnsi"/>
+          <w:sz w:val="20"/>
+          <w:szCs w:val="20"/>
+        </w:rPr>
+      </w:pPr>
+    </w:p>
+    <w:p>
+      <w:pPr>
+        <w:spacing w:after="0" w:line="240" w:lineRule="auto"/>
+        <w:contextualSpacing/>
+        <w:rPr>
+          <w:rFonts w:eastAsiaTheme="minorEastAsia" w:cstheme="minorHAnsi"/>
+          <w:color w:val="0D0D0D"/>
+          <w:sz w:val="20"/>
+          <w:szCs w:val="20"/>
+          <w:shd w:val="clear" w:color="auto" w:fill="FFFFFF"/>
+        </w:rPr>
+      </w:pPr>
+      <m:oMathPara>
+        <m:oMathParaPr>
+          <m:jc m:val="left"/>
+        </m:oMathParaPr>
+        <m:oMath>
           <m:r>
             <w:rPr>
               <w:rFonts w:ascii="Cambria Math" w:hAnsi="Cambria Math" w:cstheme="minorHAnsi"/>
@@ -12630,7 +12349,83 @@
               <w:szCs w:val="20"/>
               <w:shd w:val="clear" w:color="auto" w:fill="FFFFFF"/>
             </w:rPr>
-            <m:t xml:space="preserve"> </m:t>
+            <m:t>=2π.</m:t>
+          </m:r>
+          <m:f>
+            <m:fPr>
+              <m:ctrlPr>
+                <w:rPr>
+                  <w:rFonts w:ascii="Cambria Math" w:hAnsi="Cambria Math" w:cstheme="minorHAnsi"/>
+                  <w:i/>
+                  <w:color w:val="0D0D0D"/>
+                  <w:sz w:val="20"/>
+                  <w:szCs w:val="20"/>
+                  <w:shd w:val="clear" w:color="auto" w:fill="FFFFFF"/>
+                </w:rPr>
+              </m:ctrlPr>
+            </m:fPr>
+            <m:num>
+              <m:r>
+                <w:rPr>
+                  <w:rFonts w:ascii="Cambria Math" w:hAnsi="Cambria Math" w:cstheme="minorHAnsi"/>
+                  <w:color w:val="0D0D0D"/>
+                  <w:sz w:val="20"/>
+                  <w:szCs w:val="20"/>
+                  <w:shd w:val="clear" w:color="auto" w:fill="FFFFFF"/>
+                </w:rPr>
+                <m:t>3-</m:t>
+              </m:r>
+              <m:rad>
+                <m:radPr>
+                  <m:degHide m:val="1"/>
+                  <m:ctrlPr>
+                    <w:rPr>
+                      <w:rFonts w:ascii="Cambria Math" w:hAnsi="Cambria Math" w:cstheme="minorHAnsi"/>
+                      <w:i/>
+                      <w:color w:val="0D0D0D"/>
+                      <w:sz w:val="20"/>
+                      <w:szCs w:val="20"/>
+                      <w:shd w:val="clear" w:color="auto" w:fill="FFFFFF"/>
+                    </w:rPr>
+                  </m:ctrlPr>
+                </m:radPr>
+                <m:deg/>
+                <m:e>
+                  <m:r>
+                    <w:rPr>
+                      <w:rFonts w:ascii="Cambria Math" w:hAnsi="Cambria Math" w:cstheme="minorHAnsi"/>
+                      <w:color w:val="0D0D0D"/>
+                      <w:sz w:val="20"/>
+                      <w:szCs w:val="20"/>
+                      <w:shd w:val="clear" w:color="auto" w:fill="FFFFFF"/>
+                    </w:rPr>
+                    <m:t>3</m:t>
+                  </m:r>
+                </m:e>
+              </m:rad>
+            </m:num>
+            <m:den>
+              <m:r>
+                <w:rPr>
+                  <w:rFonts w:ascii="Cambria Math" w:hAnsi="Cambria Math" w:cstheme="minorHAnsi"/>
+                  <w:color w:val="0D0D0D"/>
+                  <w:sz w:val="20"/>
+                  <w:szCs w:val="20"/>
+                  <w:shd w:val="clear" w:color="auto" w:fill="FFFFFF"/>
+                </w:rPr>
+                <m:t>3</m:t>
+              </m:r>
+            </m:den>
+          </m:f>
+          <m:r>
+            <w:rPr>
+              <w:rFonts w:ascii="Cambria Math" w:hAnsi="Cambria Math" w:cstheme="minorHAnsi"/>
+              <w:color w:val="0D0D0D"/>
+              <w:sz w:val="20"/>
+              <w:szCs w:val="20"/>
+              <w:shd w:val="clear" w:color="auto" w:fill="FFFFFF"/>
+            </w:rPr>
+            <m:t xml:space="preserve">.12.6 </m:t>
           </m:r>
           <m:r>
             <m:rPr>
@@ -12853,6 +12648,14 @@
           <w:szCs w:val="20"/>
         </w:rPr>
         <w:t>El valor aproximado de la integral es 33.439</w:t>
+      </w:r>
+      <w:r>
+        <w:rPr>
+          <w:rFonts w:cstheme="minorHAnsi"/>
+          <w:sz w:val="20"/>
+          <w:szCs w:val="20"/>
+        </w:rPr>
+        <w:t xml:space="preserve"> </w:t>
       </w:r>
     </w:p>
     <w:sectPr>

</xml_diff>